<commit_message>
Rajout preuve terminaison et correction partielle
Rajout de lapreuve terminaison et de la correction partielle pour l'activité de recherche d'une occurrence
</commit_message>
<xml_diff>
--- a/Projet_parcours_sequentiel/Tautu/Correction_Recherche_Occurrence_Doc_Eleves.docx
+++ b/Projet_parcours_sequentiel/Tautu/Correction_Recherche_Occurrence_Doc_Eleves.docx
@@ -83,7 +83,91 @@
           <w:rFonts w:cs="Times New Roman" w:ascii="Times New Roman" w:hAnsi="Times New Roman"/>
           <w:color w:val="0070C0"/>
         </w:rPr>
-        <w:t xml:space="preserve">Une fois les algorithmes faits, on peut compter le nombre d’opérations (affectation, opération arithmétique, teste, itération d’une boucle, affichage, renvoi d’une fonction, etc) pour montrer que la complexité asymptotique des algorithmes utilisés est linéaire : </w:t>
+        <w:t>Une fois les algorithmes faits, on peut compter le nombre d’opérations (affectation</w:t>
+      </w:r>
+      <w:r>
+        <w:rPr>
+          <w:rFonts w:cs="Times New Roman" w:ascii="Times New Roman" w:hAnsi="Times New Roman"/>
+          <w:color w:val="0070C0"/>
+        </w:rPr>
+        <w:t>s</w:t>
+      </w:r>
+      <w:r>
+        <w:rPr>
+          <w:rFonts w:cs="Times New Roman" w:ascii="Times New Roman" w:hAnsi="Times New Roman"/>
+          <w:color w:val="0070C0"/>
+        </w:rPr>
+        <w:t>, opération</w:t>
+      </w:r>
+      <w:r>
+        <w:rPr>
+          <w:rFonts w:cs="Times New Roman" w:ascii="Times New Roman" w:hAnsi="Times New Roman"/>
+          <w:color w:val="0070C0"/>
+        </w:rPr>
+        <w:t>s</w:t>
+      </w:r>
+      <w:r>
+        <w:rPr>
+          <w:rFonts w:cs="Times New Roman" w:ascii="Times New Roman" w:hAnsi="Times New Roman"/>
+          <w:color w:val="0070C0"/>
+        </w:rPr>
+        <w:t xml:space="preserve"> arithmétique</w:t>
+      </w:r>
+      <w:r>
+        <w:rPr>
+          <w:rFonts w:cs="Times New Roman" w:ascii="Times New Roman" w:hAnsi="Times New Roman"/>
+          <w:color w:val="0070C0"/>
+        </w:rPr>
+        <w:t>s</w:t>
+      </w:r>
+      <w:r>
+        <w:rPr>
+          <w:rFonts w:cs="Times New Roman" w:ascii="Times New Roman" w:hAnsi="Times New Roman"/>
+          <w:color w:val="0070C0"/>
+        </w:rPr>
+        <w:t xml:space="preserve">, </w:t>
+      </w:r>
+      <w:r>
+        <w:rPr>
+          <w:rFonts w:cs="Times New Roman" w:ascii="Times New Roman" w:hAnsi="Times New Roman"/>
+          <w:color w:val="0070C0"/>
+        </w:rPr>
+        <w:t>testes,</w:t>
+      </w:r>
+      <w:r>
+        <w:rPr>
+          <w:rFonts w:cs="Times New Roman" w:ascii="Times New Roman" w:hAnsi="Times New Roman"/>
+          <w:color w:val="0070C0"/>
+        </w:rPr>
+        <w:t xml:space="preserve"> itération</w:t>
+      </w:r>
+      <w:r>
+        <w:rPr>
+          <w:rFonts w:cs="Times New Roman" w:ascii="Times New Roman" w:hAnsi="Times New Roman"/>
+          <w:color w:val="0070C0"/>
+        </w:rPr>
+        <w:t>s</w:t>
+      </w:r>
+      <w:r>
+        <w:rPr>
+          <w:rFonts w:cs="Times New Roman" w:ascii="Times New Roman" w:hAnsi="Times New Roman"/>
+          <w:color w:val="0070C0"/>
+        </w:rPr>
+        <w:t xml:space="preserve"> d’une boucle, affichage, renvoi</w:t>
+      </w:r>
+      <w:r>
+        <w:rPr>
+          <w:rFonts w:cs="Times New Roman" w:ascii="Times New Roman" w:hAnsi="Times New Roman"/>
+          <w:color w:val="0070C0"/>
+        </w:rPr>
+        <w:t>s</w:t>
+      </w:r>
+      <w:r>
+        <w:rPr>
+          <w:rFonts w:cs="Times New Roman" w:ascii="Times New Roman" w:hAnsi="Times New Roman"/>
+          <w:color w:val="0070C0"/>
+        </w:rPr>
+        <w:t xml:space="preserve"> d’une fonction, etc) pour montrer que la complexité asymptotique des algorithmes utilisés est linéaire : </w:t>
       </w:r>
       <w:r>
         <w:rPr>
@@ -697,15 +781,7 @@
       </w:pPr>
       <w:r>
         <w:rPr/>
-        <w:t>def occurence_</w:t>
-      </w:r>
-      <w:r>
-        <w:rPr/>
-        <w:t>2</w:t>
-      </w:r>
-      <w:r>
-        <w:rPr/>
-        <w:t>(L,x):</w:t>
+        <w:t>def occurence_2(L,x):</w:t>
       </w:r>
     </w:p>
     <w:p>
@@ -876,11 +952,7 @@
           <w:tab w:val="center" w:pos="5233" w:leader="none"/>
           <w:tab w:val="right" w:pos="10466" w:leader="none"/>
         </w:tabs>
-        <w:rPr>
-          <w:rFonts w:ascii="Times New Roman" w:hAnsi="Times New Roman" w:cs="Times New Roman"/>
-          <w:b/>
-          <w:b/>
-        </w:rPr>
+        <w:rPr/>
       </w:pPr>
       <w:r>
         <w:rPr>
@@ -888,14 +960,7 @@
           <w:b/>
           <w:u w:val="single"/>
         </w:rPr>
-        <w:t>Preuve de terminaison de la boucle « while »</w:t>
-      </w:r>
-      <w:r>
-        <w:rPr>
-          <w:rFonts w:cs="Times New Roman" w:ascii="Times New Roman" w:hAnsi="Times New Roman"/>
-          <w:b/>
-        </w:rPr>
-        <w:t> :</w:t>
+        <w:t>Preuve de terminaison</w:t>
       </w:r>
     </w:p>
     <w:p>
@@ -906,56 +971,73 @@
           <w:tab w:val="center" w:pos="5233" w:leader="none"/>
           <w:tab w:val="right" w:pos="10466" w:leader="none"/>
         </w:tabs>
-        <w:rPr>
-          <w:rFonts w:ascii="Times New Roman" w:hAnsi="Times New Roman" w:cs="Times New Roman"/>
-        </w:rPr>
-      </w:pPr>
-      <w:r>
-        <w:rPr>
-          <w:rFonts w:cs="Times New Roman" w:ascii="Times New Roman" w:hAnsi="Times New Roman"/>
-        </w:rPr>
-        <w:t xml:space="preserve">Dans la bouche « while » de la fonction </w:t>
-      </w:r>
-      <w:r>
-        <w:rPr>
-          <w:rFonts w:cs="Times New Roman" w:ascii="Times New Roman" w:hAnsi="Times New Roman"/>
-          <w:i/>
-        </w:rPr>
-        <w:t>occurrence_1bis()</w:t>
-      </w:r>
-      <w:r>
-        <w:rPr>
-          <w:rFonts w:cs="Times New Roman" w:ascii="Times New Roman" w:hAnsi="Times New Roman"/>
-        </w:rPr>
-        <w:t xml:space="preserve">, on teste si  </w:t>
-      </w:r>
-      <w:r>
-        <w:rPr>
-          <w:rFonts w:cs="Times New Roman" w:ascii="Times New Roman" w:hAnsi="Times New Roman"/>
-          <w:b/>
-          <w:i/>
-        </w:rPr>
-        <w:t>i &lt; n</w:t>
-      </w:r>
-      <w:r>
-        <w:rPr>
-          <w:rFonts w:cs="Times New Roman" w:ascii="Times New Roman" w:hAnsi="Times New Roman"/>
-        </w:rPr>
-        <w:t xml:space="preserve"> et si  </w:t>
-      </w:r>
-      <w:r>
-        <w:rPr>
-          <w:rFonts w:cs="Times New Roman" w:ascii="Times New Roman" w:hAnsi="Times New Roman"/>
-          <w:b/>
-          <w:i/>
-        </w:rPr>
-        <w:t>L[i] ≠ 40</w:t>
-      </w:r>
-      <w:r>
-        <w:rPr>
-          <w:rFonts w:cs="Times New Roman" w:ascii="Times New Roman" w:hAnsi="Times New Roman"/>
-        </w:rPr>
-        <w:t>.</w:t>
+        <w:rPr/>
+      </w:pPr>
+      <w:r>
+        <w:rPr>
+          <w:rFonts w:cs="Times New Roman" w:ascii="Times New Roman" w:hAnsi="Times New Roman"/>
+        </w:rPr>
+        <w:t xml:space="preserve">On peut se contenter de prouver </w:t>
+      </w:r>
+      <w:r>
+        <w:rPr>
+          <w:rFonts w:cs="Times New Roman" w:ascii="Times New Roman" w:hAnsi="Times New Roman"/>
+        </w:rPr>
+        <w:t xml:space="preserve">la terminaison et la correction partielle de </w:t>
+      </w:r>
+      <w:r>
+        <w:rPr>
+          <w:rFonts w:cs="Times New Roman" w:ascii="Times New Roman" w:hAnsi="Times New Roman"/>
+        </w:rPr>
+        <w:t>la</w:t>
+      </w:r>
+      <w:r>
+        <w:rPr>
+          <w:rFonts w:cs="Times New Roman" w:ascii="Times New Roman" w:hAnsi="Times New Roman"/>
+        </w:rPr>
+        <w:t xml:space="preserve"> fonction </w:t>
+      </w:r>
+      <w:r>
+        <w:rPr>
+          <w:rFonts w:cs="Times New Roman" w:ascii="Times New Roman" w:hAnsi="Times New Roman"/>
+          <w:i/>
+        </w:rPr>
+        <w:t>occurrence_1()</w:t>
+      </w:r>
+      <w:r>
+        <w:rPr>
+          <w:rFonts w:cs="Times New Roman" w:ascii="Times New Roman" w:hAnsi="Times New Roman"/>
+        </w:rPr>
+        <w:t xml:space="preserve"> </w:t>
+      </w:r>
+      <w:r>
+        <w:rPr>
+          <w:rFonts w:cs="Times New Roman" w:ascii="Times New Roman" w:hAnsi="Times New Roman"/>
+        </w:rPr>
+        <w:t xml:space="preserve">puisque la fonction </w:t>
+      </w:r>
+      <w:r>
+        <w:rPr>
+          <w:rFonts w:cs="Times New Roman" w:ascii="Times New Roman" w:hAnsi="Times New Roman"/>
+          <w:i/>
+        </w:rPr>
+        <w:t>occurrence_2()</w:t>
+      </w:r>
+      <w:r>
+        <w:rPr>
+          <w:rFonts w:cs="Times New Roman" w:ascii="Times New Roman" w:hAnsi="Times New Roman"/>
+          <w:i w:val="false"/>
+          <w:iCs w:val="false"/>
+        </w:rPr>
+        <w:t xml:space="preserve"> est basée sur le même algorithme. </w:t>
+      </w:r>
+      <w:r>
+        <w:rPr>
+          <w:rFonts w:cs="Times New Roman" w:ascii="Times New Roman" w:hAnsi="Times New Roman"/>
+          <w:i w:val="false"/>
+          <w:iCs w:val="false"/>
+        </w:rPr>
+        <w:t xml:space="preserve"> </w:t>
       </w:r>
     </w:p>
     <w:p>
@@ -966,29 +1048,185 @@
           <w:tab w:val="center" w:pos="5233" w:leader="none"/>
           <w:tab w:val="right" w:pos="10466" w:leader="none"/>
         </w:tabs>
-        <w:rPr>
-          <w:rFonts w:ascii="Times New Roman" w:hAnsi="Times New Roman" w:cs="Times New Roman"/>
-        </w:rPr>
-      </w:pPr>
-      <w:r>
-        <w:rPr>
-          <w:rFonts w:cs="Times New Roman" w:ascii="Times New Roman" w:hAnsi="Times New Roman"/>
-        </w:rPr>
-        <w:t xml:space="preserve">On peut prendre comme variant la variable </w:t>
-      </w:r>
-      <w:r>
-        <w:rPr>
-          <w:rFonts w:cs="Times New Roman" w:ascii="Times New Roman" w:hAnsi="Times New Roman"/>
-          <w:b/>
-          <w:i/>
+        <w:rPr/>
+      </w:pPr>
+      <w:r>
+        <w:rPr>
+          <w:rFonts w:cs="Times New Roman" w:ascii="Times New Roman" w:hAnsi="Times New Roman"/>
+          <w:i w:val="false"/>
+          <w:iCs w:val="false"/>
+        </w:rPr>
+        <w:t xml:space="preserve">Pour prouver la terminaison de la boucle « while », il suffit que les conditions de la boucle ne soient plus vérifiées. Ici, on arrête la boucle s’il existe un </w:t>
+      </w:r>
+      <w:r>
+        <w:rPr>
+          <w:rFonts w:cs="Times New Roman" w:ascii="Times New Roman" w:hAnsi="Times New Roman"/>
+          <w:b/>
+          <w:bCs/>
+          <w:i/>
+          <w:iCs/>
         </w:rPr>
         <w:t>i</w:t>
       </w:r>
       <w:r>
         <w:rPr>
           <w:rFonts w:cs="Times New Roman" w:ascii="Times New Roman" w:hAnsi="Times New Roman"/>
-        </w:rPr>
-        <w:t xml:space="preserve"> qui est initialisée à zéro.</w:t>
+          <w:i w:val="false"/>
+          <w:iCs w:val="false"/>
+        </w:rPr>
+        <w:t xml:space="preserve"> compris entre </w:t>
+      </w:r>
+      <w:r>
+        <w:rPr>
+          <w:rFonts w:cs="Times New Roman" w:ascii="Times New Roman" w:hAnsi="Times New Roman"/>
+          <w:b/>
+          <w:bCs/>
+          <w:i/>
+          <w:iCs/>
+        </w:rPr>
+        <w:t>0</w:t>
+      </w:r>
+      <w:r>
+        <w:rPr>
+          <w:rFonts w:cs="Times New Roman" w:ascii="Times New Roman" w:hAnsi="Times New Roman"/>
+          <w:i w:val="false"/>
+          <w:iCs w:val="false"/>
+        </w:rPr>
+        <w:t xml:space="preserve"> et </w:t>
+      </w:r>
+      <w:r>
+        <w:rPr>
+          <w:rFonts w:cs="Times New Roman" w:ascii="Times New Roman" w:hAnsi="Times New Roman"/>
+          <w:b/>
+          <w:bCs/>
+          <w:i/>
+          <w:iCs/>
+        </w:rPr>
+        <w:t>n-1</w:t>
+      </w:r>
+      <w:r>
+        <w:rPr>
+          <w:rFonts w:cs="Times New Roman" w:ascii="Times New Roman" w:hAnsi="Times New Roman"/>
+          <w:i w:val="false"/>
+          <w:iCs w:val="false"/>
+        </w:rPr>
+        <w:t xml:space="preserve"> tel que </w:t>
+      </w:r>
+      <w:r>
+        <w:rPr>
+          <w:rFonts w:cs="Times New Roman" w:ascii="Times New Roman" w:hAnsi="Times New Roman"/>
+          <w:b/>
+          <w:bCs/>
+          <w:i/>
+          <w:iCs/>
+        </w:rPr>
+        <w:t>L[i]=40</w:t>
+      </w:r>
+      <w:r>
+        <w:rPr>
+          <w:rFonts w:cs="Times New Roman" w:ascii="Times New Roman" w:hAnsi="Times New Roman"/>
+          <w:i w:val="false"/>
+          <w:iCs w:val="false"/>
+        </w:rPr>
+        <w:t xml:space="preserve"> (dans le meilleur des cas) ou bien si </w:t>
+      </w:r>
+      <w:r>
+        <w:rPr>
+          <w:rFonts w:cs="Times New Roman" w:ascii="Times New Roman" w:hAnsi="Times New Roman"/>
+          <w:b/>
+          <w:bCs/>
+          <w:i/>
+          <w:iCs/>
+        </w:rPr>
+        <w:t>i</w:t>
+      </w:r>
+      <w:r>
+        <w:rPr>
+          <w:rFonts w:cs="Times New Roman" w:ascii="Times New Roman" w:hAnsi="Times New Roman"/>
+          <w:i w:val="false"/>
+          <w:iCs w:val="false"/>
+        </w:rPr>
+        <w:t xml:space="preserve"> est incrémenté jusqu’à atteindre la valeur </w:t>
+      </w:r>
+      <w:r>
+        <w:rPr>
+          <w:rFonts w:cs="Times New Roman" w:ascii="Times New Roman" w:hAnsi="Times New Roman"/>
+          <w:b/>
+          <w:bCs/>
+          <w:i/>
+          <w:iCs/>
+        </w:rPr>
+        <w:t>n</w:t>
+      </w:r>
+      <w:r>
+        <w:rPr>
+          <w:rFonts w:cs="Times New Roman" w:ascii="Times New Roman" w:hAnsi="Times New Roman"/>
+          <w:i w:val="false"/>
+          <w:iCs w:val="false"/>
+        </w:rPr>
+        <w:t xml:space="preserve"> (dans le pire des cas). </w:t>
+      </w:r>
+      <w:r>
+        <w:rPr>
+          <w:rFonts w:cs="Times New Roman" w:ascii="Times New Roman" w:hAnsi="Times New Roman"/>
+          <w:i w:val="false"/>
+          <w:iCs w:val="false"/>
+        </w:rPr>
+        <w:t xml:space="preserve">Le variant est donc </w:t>
+      </w:r>
+      <w:r>
+        <w:rPr>
+          <w:rFonts w:cs="Times New Roman" w:ascii="Times New Roman" w:hAnsi="Times New Roman"/>
+          <w:b/>
+          <w:bCs/>
+          <w:i/>
+          <w:iCs/>
+        </w:rPr>
+        <w:t>n-i</w:t>
+      </w:r>
+      <w:r>
+        <w:rPr>
+          <w:rFonts w:cs="Times New Roman" w:ascii="Times New Roman" w:hAnsi="Times New Roman"/>
+          <w:i w:val="false"/>
+          <w:iCs w:val="false"/>
+        </w:rPr>
+        <w:t xml:space="preserve"> qui varie de </w:t>
+      </w:r>
+      <w:r>
+        <w:rPr>
+          <w:rFonts w:cs="Times New Roman" w:ascii="Times New Roman" w:hAnsi="Times New Roman"/>
+          <w:b/>
+          <w:bCs/>
+          <w:i/>
+          <w:iCs/>
+        </w:rPr>
+        <w:t>n</w:t>
+      </w:r>
+      <w:r>
+        <w:rPr>
+          <w:rFonts w:cs="Times New Roman" w:ascii="Times New Roman" w:hAnsi="Times New Roman"/>
+          <w:i w:val="false"/>
+          <w:iCs w:val="false"/>
+        </w:rPr>
+        <w:t xml:space="preserve"> à </w:t>
+      </w:r>
+      <w:r>
+        <w:rPr>
+          <w:rFonts w:cs="Times New Roman" w:ascii="Times New Roman" w:hAnsi="Times New Roman"/>
+          <w:b/>
+          <w:bCs/>
+          <w:i/>
+          <w:iCs/>
+        </w:rPr>
+        <w:t>0</w:t>
+      </w:r>
+      <w:r>
+        <w:rPr>
+          <w:rFonts w:cs="Times New Roman" w:ascii="Times New Roman" w:hAnsi="Times New Roman"/>
+          <w:i w:val="false"/>
+          <w:iCs w:val="false"/>
+        </w:rPr>
+        <w:t xml:space="preserve"> et garantie que la boucle se termine.</w:t>
       </w:r>
     </w:p>
     <w:p>
@@ -1000,56 +1238,22 @@
           <w:tab w:val="right" w:pos="10466" w:leader="none"/>
         </w:tabs>
         <w:rPr>
-          <w:rFonts w:ascii="Times New Roman" w:hAnsi="Times New Roman" w:cs="Times New Roman"/>
-        </w:rPr>
-      </w:pPr>
-      <w:r>
-        <w:rPr>
-          <w:rFonts w:cs="Times New Roman" w:ascii="Times New Roman" w:hAnsi="Times New Roman"/>
-        </w:rPr>
-        <w:t xml:space="preserve">Si les deux conditions sont vérifiées alors on incrémente </w:t>
-      </w:r>
-      <w:r>
-        <w:rPr>
-          <w:rFonts w:cs="Times New Roman" w:ascii="Times New Roman" w:hAnsi="Times New Roman"/>
-          <w:b/>
-          <w:i/>
-        </w:rPr>
-        <w:t>i</w:t>
-      </w:r>
-      <w:r>
-        <w:rPr>
-          <w:rFonts w:cs="Times New Roman" w:ascii="Times New Roman" w:hAnsi="Times New Roman"/>
-        </w:rPr>
-        <w:t xml:space="preserve"> de </w:t>
-      </w:r>
-      <w:r>
-        <w:rPr>
-          <w:rFonts w:cs="Times New Roman" w:ascii="Times New Roman" w:hAnsi="Times New Roman"/>
-          <w:b/>
-          <w:i/>
-        </w:rPr>
-        <w:t>1</w:t>
-      </w:r>
-      <w:r>
-        <w:rPr>
-          <w:rFonts w:cs="Times New Roman" w:ascii="Times New Roman" w:hAnsi="Times New Roman"/>
-        </w:rPr>
-        <w:t xml:space="preserve"> par l’opération </w:t>
-      </w:r>
-      <w:r>
-        <w:rPr>
-          <w:rFonts w:cs="Times New Roman" w:ascii="Times New Roman" w:hAnsi="Times New Roman"/>
-          <w:b/>
-          <w:i/>
-        </w:rPr>
-        <w:t>i = i + 1</w:t>
-      </w:r>
-      <w:r>
-        <w:rPr>
-          <w:rFonts w:cs="Times New Roman" w:ascii="Times New Roman" w:hAnsi="Times New Roman"/>
-        </w:rPr>
-        <w:t>, puis on recommence les testes.</w:t>
+          <w:b/>
+          <w:b/>
+          <w:bCs/>
+          <w:u w:val="single"/>
+        </w:rPr>
+      </w:pPr>
+      <w:r>
+        <w:rPr>
+          <w:rFonts w:cs="Times New Roman" w:ascii="Times New Roman" w:hAnsi="Times New Roman"/>
+          <w:b/>
+          <w:bCs/>
+          <w:i w:val="false"/>
+          <w:iCs w:val="false"/>
+          <w:u w:val="single"/>
+        </w:rPr>
+        <w:t>Correction partielle</w:t>
       </w:r>
     </w:p>
     <w:p>
@@ -1060,202 +1264,147 @@
           <w:tab w:val="center" w:pos="5233" w:leader="none"/>
           <w:tab w:val="right" w:pos="10466" w:leader="none"/>
         </w:tabs>
-        <w:rPr>
-          <w:rFonts w:ascii="Times New Roman" w:hAnsi="Times New Roman" w:cs="Times New Roman"/>
-        </w:rPr>
-      </w:pPr>
-      <w:r>
-        <w:rPr>
-          <w:rFonts w:cs="Times New Roman" w:ascii="Times New Roman" w:hAnsi="Times New Roman"/>
-        </w:rPr>
-        <w:t>Deux cas possibles se présentent :</w:t>
-      </w:r>
-    </w:p>
-    <w:p>
-      <w:pPr>
-        <w:pStyle w:val="ListParagraph"/>
-        <w:numPr>
-          <w:ilvl w:val="0"/>
-          <w:numId w:val="1"/>
-        </w:numPr>
-        <w:tabs>
-          <w:tab w:val="clear" w:pos="708"/>
-          <w:tab w:val="center" w:pos="5233" w:leader="none"/>
-          <w:tab w:val="right" w:pos="10466" w:leader="none"/>
-        </w:tabs>
-        <w:rPr>
-          <w:rFonts w:ascii="Times New Roman" w:hAnsi="Times New Roman" w:cs="Times New Roman"/>
-        </w:rPr>
-      </w:pPr>
-      <w:r>
-        <w:rPr>
-          <w:rFonts w:cs="Times New Roman" w:ascii="Times New Roman" w:hAnsi="Times New Roman"/>
-        </w:rPr>
-        <w:t xml:space="preserve">On trouve une valeur pour </w:t>
-      </w:r>
-      <w:r>
-        <w:rPr>
-          <w:rFonts w:cs="Times New Roman" w:ascii="Times New Roman" w:hAnsi="Times New Roman"/>
-          <w:b/>
-          <w:i/>
-        </w:rPr>
-        <w:t xml:space="preserve"> i</w:t>
-      </w:r>
-      <w:r>
-        <w:rPr>
-          <w:rFonts w:cs="Times New Roman" w:ascii="Times New Roman" w:hAnsi="Times New Roman"/>
-        </w:rPr>
-        <w:t xml:space="preserve"> (compris entre </w:t>
-      </w:r>
-      <w:r>
-        <w:rPr>
-          <w:rFonts w:cs="Times New Roman" w:ascii="Times New Roman" w:hAnsi="Times New Roman"/>
-          <w:b/>
-          <w:i/>
-        </w:rPr>
-        <w:t>0</w:t>
-      </w:r>
-      <w:r>
-        <w:rPr>
-          <w:rFonts w:cs="Times New Roman" w:ascii="Times New Roman" w:hAnsi="Times New Roman"/>
-        </w:rPr>
-        <w:t xml:space="preserve"> et</w:t>
-      </w:r>
-      <w:r>
-        <w:rPr>
-          <w:rFonts w:cs="Times New Roman" w:ascii="Times New Roman" w:hAnsi="Times New Roman"/>
-          <w:b/>
-          <w:i/>
-        </w:rPr>
-        <w:t xml:space="preserve"> n-1</w:t>
-      </w:r>
-      <w:r>
-        <w:rPr>
-          <w:rFonts w:cs="Times New Roman" w:ascii="Times New Roman" w:hAnsi="Times New Roman"/>
-        </w:rPr>
-        <w:t xml:space="preserve">) telle que  </w:t>
-      </w:r>
-      <w:r>
-        <w:rPr>
-          <w:rFonts w:cs="Times New Roman" w:ascii="Times New Roman" w:hAnsi="Times New Roman"/>
-          <w:b/>
-          <w:i/>
-        </w:rPr>
-        <w:t>L[i] = 40</w:t>
-      </w:r>
-      <w:r>
-        <w:rPr>
-          <w:rFonts w:cs="Times New Roman" w:ascii="Times New Roman" w:hAnsi="Times New Roman"/>
-        </w:rPr>
-        <w:t xml:space="preserve">  et donc la boucle se termine : c’est le cas où on trouve un gagnant (le joueur </w:t>
-      </w:r>
-      <w:r>
-        <w:rPr>
-          <w:rFonts w:cs="Times New Roman" w:ascii="Times New Roman" w:hAnsi="Times New Roman"/>
-          <w:b/>
-          <w:i/>
-        </w:rPr>
-        <w:t>i + 1</w:t>
-      </w:r>
-      <w:r>
-        <w:rPr>
-          <w:rFonts w:cs="Times New Roman" w:ascii="Times New Roman" w:hAnsi="Times New Roman"/>
-        </w:rPr>
-        <w:t>).</w:t>
-      </w:r>
-    </w:p>
-    <w:p>
-      <w:pPr>
-        <w:pStyle w:val="ListParagraph"/>
-        <w:numPr>
-          <w:ilvl w:val="0"/>
-          <w:numId w:val="1"/>
-        </w:numPr>
-        <w:tabs>
-          <w:tab w:val="clear" w:pos="708"/>
-          <w:tab w:val="center" w:pos="5233" w:leader="none"/>
-          <w:tab w:val="right" w:pos="10466" w:leader="none"/>
-        </w:tabs>
-        <w:rPr>
-          <w:rFonts w:ascii="Times New Roman" w:hAnsi="Times New Roman" w:cs="Times New Roman"/>
-        </w:rPr>
-      </w:pPr>
-      <w:r>
-        <w:rPr>
-          <w:rFonts w:cs="Times New Roman" w:ascii="Times New Roman" w:hAnsi="Times New Roman"/>
-        </w:rPr>
-        <w:t xml:space="preserve">On ne trouve pas de valeur pour </w:t>
-      </w:r>
-      <w:r>
-        <w:rPr>
-          <w:rFonts w:cs="Times New Roman" w:ascii="Times New Roman" w:hAnsi="Times New Roman"/>
-          <w:b/>
-          <w:i/>
-        </w:rPr>
-        <w:t xml:space="preserve"> i</w:t>
-      </w:r>
-      <w:r>
-        <w:rPr>
-          <w:rFonts w:cs="Times New Roman" w:ascii="Times New Roman" w:hAnsi="Times New Roman"/>
-        </w:rPr>
-        <w:t xml:space="preserve"> (compris entre </w:t>
-      </w:r>
-      <w:r>
-        <w:rPr>
-          <w:rFonts w:cs="Times New Roman" w:ascii="Times New Roman" w:hAnsi="Times New Roman"/>
-          <w:b/>
-          <w:i/>
-        </w:rPr>
-        <w:t>0</w:t>
-      </w:r>
-      <w:r>
-        <w:rPr>
-          <w:rFonts w:cs="Times New Roman" w:ascii="Times New Roman" w:hAnsi="Times New Roman"/>
-        </w:rPr>
-        <w:t xml:space="preserve"> et</w:t>
-      </w:r>
-      <w:r>
-        <w:rPr>
-          <w:rFonts w:cs="Times New Roman" w:ascii="Times New Roman" w:hAnsi="Times New Roman"/>
-          <w:b/>
-          <w:i/>
-        </w:rPr>
-        <w:t xml:space="preserve"> n-1</w:t>
-      </w:r>
-      <w:r>
-        <w:rPr>
-          <w:rFonts w:cs="Times New Roman" w:ascii="Times New Roman" w:hAnsi="Times New Roman"/>
-        </w:rPr>
-        <w:t xml:space="preserve">) telle que  </w:t>
-      </w:r>
-      <w:r>
-        <w:rPr>
-          <w:rFonts w:cs="Times New Roman" w:ascii="Times New Roman" w:hAnsi="Times New Roman"/>
-          <w:b/>
-          <w:i/>
-        </w:rPr>
-        <w:t>L[i] = 40</w:t>
-      </w:r>
-      <w:r>
-        <w:rPr>
-          <w:rFonts w:cs="Times New Roman" w:ascii="Times New Roman" w:hAnsi="Times New Roman"/>
-        </w:rPr>
-        <w:t xml:space="preserve">, donc </w:t>
-      </w:r>
-      <w:r>
-        <w:rPr>
-          <w:rFonts w:cs="Times New Roman" w:ascii="Times New Roman" w:hAnsi="Times New Roman"/>
-          <w:b/>
-          <w:i/>
-        </w:rPr>
-        <w:t>i = n</w:t>
-      </w:r>
-      <w:r>
-        <w:rPr>
-          <w:rFonts w:cs="Times New Roman" w:ascii="Times New Roman" w:hAnsi="Times New Roman"/>
-        </w:rPr>
-        <w:t xml:space="preserve"> et par conséquent la boucle se termine aussi : c’est le cas où il n’y a pas de gagnant.</w:t>
-      </w:r>
+        <w:rPr/>
+      </w:pPr>
+      <w:r>
+        <w:rPr>
+          <w:rFonts w:cs="Times New Roman" w:ascii="Times New Roman" w:hAnsi="Times New Roman"/>
+          <w:b/>
+          <w:bCs/>
+          <w:i w:val="false"/>
+          <w:iCs w:val="false"/>
+        </w:rPr>
+        <w:t>Précondition </w:t>
+      </w:r>
+      <w:r>
+        <w:rPr>
+          <w:rFonts w:cs="Times New Roman" w:ascii="Times New Roman" w:hAnsi="Times New Roman"/>
+          <w:i w:val="false"/>
+          <w:iCs w:val="false"/>
+        </w:rPr>
+        <w:t xml:space="preserve">: </w:t>
+      </w:r>
+      <w:r>
+        <w:rPr>
+          <w:rFonts w:cs="Times New Roman" w:ascii="Times New Roman" w:hAnsi="Times New Roman"/>
+          <w:i w:val="false"/>
+          <w:iCs w:val="false"/>
+        </w:rPr>
+      </w:r>
+      <m:oMath xmlns:m="http://schemas.openxmlformats.org/officeDocument/2006/math">
+        <m:r>
+          <w:rPr>
+            <w:rFonts w:ascii="Cambria Math" w:hAnsi="Cambria Math"/>
+          </w:rPr>
+          <m:t xml:space="preserve">n</m:t>
+        </m:r>
+        <m:r>
+          <w:rPr>
+            <w:rFonts w:ascii="Cambria Math" w:hAnsi="Cambria Math"/>
+          </w:rPr>
+          <m:t xml:space="preserve">&gt;</m:t>
+        </m:r>
+        <m:r>
+          <w:rPr>
+            <w:rFonts w:ascii="Cambria Math" w:hAnsi="Cambria Math"/>
+          </w:rPr>
+          <m:t xml:space="preserve">0</m:t>
+        </m:r>
+      </m:oMath>
+      <w:r>
+        <w:rPr>
+          <w:rFonts w:cs="Times New Roman" w:ascii="Times New Roman" w:hAnsi="Times New Roman"/>
+          <w:i w:val="false"/>
+          <w:iCs w:val="false"/>
+        </w:rPr>
+        <w:t>et pour tout</w:t>
+      </w:r>
+      <w:r>
+        <w:rPr>
+          <w:rFonts w:cs="Times New Roman" w:ascii="Times New Roman" w:hAnsi="Times New Roman"/>
+          <w:i w:val="false"/>
+          <w:iCs w:val="false"/>
+        </w:rPr>
+      </w:r>
+      <m:oMath xmlns:m="http://schemas.openxmlformats.org/officeDocument/2006/math">
+        <m:r>
+          <w:rPr>
+            <w:rFonts w:ascii="Cambria Math" w:hAnsi="Cambria Math"/>
+          </w:rPr>
+          <m:t xml:space="preserve">0</m:t>
+        </m:r>
+        <m:r>
+          <w:rPr>
+            <w:rFonts w:ascii="Cambria Math" w:hAnsi="Cambria Math"/>
+          </w:rPr>
+          <m:t xml:space="preserve">≤</m:t>
+        </m:r>
+        <m:r>
+          <w:rPr>
+            <w:rFonts w:ascii="Cambria Math" w:hAnsi="Cambria Math"/>
+          </w:rPr>
+          <m:t xml:space="preserve">i</m:t>
+        </m:r>
+        <m:r>
+          <w:rPr>
+            <w:rFonts w:ascii="Cambria Math" w:hAnsi="Cambria Math"/>
+          </w:rPr>
+          <m:t xml:space="preserve">&lt;</m:t>
+        </m:r>
+        <m:r>
+          <w:rPr>
+            <w:rFonts w:ascii="Cambria Math" w:hAnsi="Cambria Math"/>
+          </w:rPr>
+          <m:t xml:space="preserve">n</m:t>
+        </m:r>
+        <m:r>
+          <w:rPr>
+            <w:rFonts w:ascii="Cambria Math" w:hAnsi="Cambria Math"/>
+          </w:rPr>
+          <m:t xml:space="preserve">,</m:t>
+        </m:r>
+      </m:oMath>
+      <w:r>
+        <w:rPr>
+          <w:rFonts w:cs="Times New Roman" w:ascii="Times New Roman" w:hAnsi="Times New Roman"/>
+          <w:i w:val="false"/>
+          <w:iCs w:val="false"/>
+        </w:rPr>
+      </w:r>
+      <m:oMath xmlns:m="http://schemas.openxmlformats.org/officeDocument/2006/math">
+        <m:r>
+          <w:rPr>
+            <w:rFonts w:ascii="Cambria Math" w:hAnsi="Cambria Math"/>
+          </w:rPr>
+          <m:t xml:space="preserve">L</m:t>
+        </m:r>
+        <m:d>
+          <m:dPr>
+            <m:begChr m:val="["/>
+            <m:endChr m:val="]"/>
+          </m:dPr>
+          <m:e>
+            <m:r>
+              <w:rPr>
+                <w:rFonts w:ascii="Cambria Math" w:hAnsi="Cambria Math"/>
+              </w:rPr>
+              <m:t xml:space="preserve">i</m:t>
+            </m:r>
+          </m:e>
+        </m:d>
+        <m:r>
+          <w:rPr>
+            <w:rFonts w:ascii="Cambria Math" w:hAnsi="Cambria Math"/>
+          </w:rPr>
+          <m:t xml:space="preserve">≥</m:t>
+        </m:r>
+        <m:r>
+          <w:rPr>
+            <w:rFonts w:ascii="Cambria Math" w:hAnsi="Cambria Math"/>
+          </w:rPr>
+          <m:t xml:space="preserve">0.</m:t>
+        </m:r>
+      </m:oMath>
     </w:p>
     <w:p>
       <w:pPr>
@@ -1265,15 +1414,113 @@
           <w:tab w:val="center" w:pos="5233" w:leader="none"/>
           <w:tab w:val="right" w:pos="10466" w:leader="none"/>
         </w:tabs>
-        <w:rPr>
-          <w:rFonts w:ascii="Times New Roman" w:hAnsi="Times New Roman" w:cs="Times New Roman"/>
-        </w:rPr>
-      </w:pPr>
-      <w:r>
-        <w:rPr>
-          <w:rFonts w:cs="Times New Roman" w:ascii="Times New Roman" w:hAnsi="Times New Roman"/>
-        </w:rPr>
-        <w:t>Ainsi, dans tous les cas la boucle se termine bien.</w:t>
+        <w:rPr/>
+      </w:pPr>
+      <w:r>
+        <w:rPr>
+          <w:rFonts w:cs="Times New Roman" w:ascii="Times New Roman" w:hAnsi="Times New Roman"/>
+          <w:b/>
+          <w:bCs/>
+          <w:i w:val="false"/>
+          <w:iCs w:val="false"/>
+        </w:rPr>
+        <w:t>Postcondition </w:t>
+      </w:r>
+      <w:r>
+        <w:rPr>
+          <w:rFonts w:cs="Times New Roman" w:ascii="Times New Roman" w:hAnsi="Times New Roman"/>
+          <w:i w:val="false"/>
+          <w:iCs w:val="false"/>
+        </w:rPr>
+        <w:t xml:space="preserve">: Trouver </w:t>
+      </w:r>
+      <w:r>
+        <w:rPr>
+          <w:rFonts w:cs="Times New Roman" w:ascii="Times New Roman" w:hAnsi="Times New Roman"/>
+          <w:b/>
+          <w:bCs/>
+          <w:i/>
+          <w:iCs/>
+        </w:rPr>
+        <w:t>i</w:t>
+      </w:r>
+      <w:r>
+        <w:rPr>
+          <w:rFonts w:cs="Times New Roman" w:ascii="Times New Roman" w:hAnsi="Times New Roman"/>
+          <w:i w:val="false"/>
+          <w:iCs w:val="false"/>
+        </w:rPr>
+        <w:t xml:space="preserve"> tel </w:t>
+      </w:r>
+      <w:r>
+        <w:rPr>
+          <w:rFonts w:cs="Times New Roman" w:ascii="Times New Roman" w:hAnsi="Times New Roman"/>
+          <w:b/>
+          <w:bCs/>
+          <w:i/>
+          <w:iCs/>
+        </w:rPr>
+        <w:t>L[i]=40</w:t>
+      </w:r>
+      <w:r>
+        <w:rPr>
+          <w:rFonts w:cs="Times New Roman" w:ascii="Times New Roman" w:hAnsi="Times New Roman"/>
+          <w:b/>
+          <w:bCs/>
+          <w:i w:val="false"/>
+          <w:iCs w:val="false"/>
+        </w:rPr>
+        <w:t xml:space="preserve"> </w:t>
+      </w:r>
+      <w:r>
+        <w:rPr>
+          <w:rFonts w:cs="Times New Roman" w:ascii="Times New Roman" w:hAnsi="Times New Roman"/>
+          <w:b w:val="false"/>
+          <w:bCs w:val="false"/>
+          <w:i w:val="false"/>
+          <w:iCs w:val="false"/>
+        </w:rPr>
+        <w:t xml:space="preserve">ou affiche un message pour dire que </w:t>
+      </w:r>
+      <w:r>
+        <w:rPr>
+          <w:rFonts w:cs="Times New Roman" w:ascii="Times New Roman" w:hAnsi="Times New Roman"/>
+          <w:b/>
+          <w:bCs/>
+          <w:i/>
+          <w:iCs/>
+        </w:rPr>
+        <w:t>40</w:t>
+      </w:r>
+      <w:r>
+        <w:rPr>
+          <w:rFonts w:cs="Times New Roman" w:ascii="Times New Roman" w:hAnsi="Times New Roman"/>
+          <w:b w:val="false"/>
+          <w:bCs w:val="false"/>
+          <w:i w:val="false"/>
+          <w:iCs w:val="false"/>
+        </w:rPr>
+        <w:t xml:space="preserve"> n’est pas dans la liste </w:t>
+      </w:r>
+      <w:r>
+        <w:rPr>
+          <w:rFonts w:cs="Times New Roman" w:ascii="Times New Roman" w:hAnsi="Times New Roman"/>
+          <w:b/>
+          <w:bCs/>
+          <w:i/>
+          <w:iCs/>
+        </w:rPr>
+        <w:t>L</w:t>
+      </w:r>
+      <w:r>
+        <w:rPr>
+          <w:rFonts w:cs="Times New Roman" w:ascii="Times New Roman" w:hAnsi="Times New Roman"/>
+          <w:b w:val="false"/>
+          <w:bCs w:val="false"/>
+          <w:i w:val="false"/>
+          <w:iCs w:val="false"/>
+        </w:rPr>
+        <w:t>.</w:t>
       </w:r>
     </w:p>
     <w:p>
@@ -1284,41 +1531,92 @@
           <w:tab w:val="center" w:pos="5233" w:leader="none"/>
           <w:tab w:val="right" w:pos="10466" w:leader="none"/>
         </w:tabs>
-        <w:rPr>
-          <w:rFonts w:ascii="Times New Roman" w:hAnsi="Times New Roman" w:cs="Times New Roman"/>
-        </w:rPr>
-      </w:pPr>
-      <w:r>
-        <w:rPr>
-          <w:rFonts w:cs="Times New Roman" w:ascii="Times New Roman" w:hAnsi="Times New Roman"/>
-        </w:rPr>
-        <w:t xml:space="preserve">La boucle « while » de la fonction </w:t>
-      </w:r>
-      <w:r>
-        <w:rPr>
-          <w:rFonts w:cs="Times New Roman" w:ascii="Times New Roman" w:hAnsi="Times New Roman"/>
-          <w:i/>
-        </w:rPr>
-        <w:t>occurrence_2bis()</w:t>
-      </w:r>
-      <w:r>
-        <w:rPr>
-          <w:rFonts w:cs="Times New Roman" w:ascii="Times New Roman" w:hAnsi="Times New Roman"/>
-        </w:rPr>
-        <w:t xml:space="preserve"> étant construite de la même manière (on remplace juste 40 par x), par conséquent une preuve similaire montre également sa terminaison.</w:t>
+        <w:rPr/>
+      </w:pPr>
+      <w:r>
+        <w:rPr>
+          <w:rFonts w:cs="Times New Roman" w:ascii="Times New Roman" w:hAnsi="Times New Roman"/>
+          <w:b/>
+          <w:bCs/>
+          <w:i w:val="false"/>
+          <w:iCs w:val="false"/>
+        </w:rPr>
+        <w:t>Invariant </w:t>
+      </w:r>
+      <w:r>
+        <w:rPr>
+          <w:rFonts w:cs="Times New Roman" w:ascii="Times New Roman" w:hAnsi="Times New Roman"/>
+          <w:i w:val="false"/>
+          <w:iCs w:val="false"/>
+        </w:rPr>
+        <w:t xml:space="preserve">: </w:t>
+      </w:r>
+      <w:r>
+        <w:rPr>
+          <w:rFonts w:cs="Times New Roman" w:ascii="Times New Roman" w:hAnsi="Times New Roman"/>
+          <w:i w:val="false"/>
+          <w:iCs w:val="false"/>
+        </w:rPr>
+      </w:r>
+      <m:oMath xmlns:m="http://schemas.openxmlformats.org/officeDocument/2006/math">
+        <m:r>
+          <w:rPr>
+            <w:rFonts w:ascii="Cambria Math" w:hAnsi="Cambria Math"/>
+          </w:rPr>
+          <m:t xml:space="preserve">0</m:t>
+        </m:r>
+        <m:r>
+          <w:rPr>
+            <w:rFonts w:ascii="Cambria Math" w:hAnsi="Cambria Math"/>
+          </w:rPr>
+          <m:t xml:space="preserve">≤</m:t>
+        </m:r>
+        <m:r>
+          <w:rPr>
+            <w:rFonts w:ascii="Cambria Math" w:hAnsi="Cambria Math"/>
+          </w:rPr>
+          <m:t xml:space="preserve">i</m:t>
+        </m:r>
+        <m:r>
+          <w:rPr>
+            <w:rFonts w:ascii="Cambria Math" w:hAnsi="Cambria Math"/>
+          </w:rPr>
+          <m:t xml:space="preserve">&lt;</m:t>
+        </m:r>
+        <m:r>
+          <w:rPr>
+            <w:rFonts w:ascii="Cambria Math" w:hAnsi="Cambria Math"/>
+          </w:rPr>
+          <m:t xml:space="preserve">n</m:t>
+        </m:r>
+      </m:oMath>
+      <w:r>
+        <w:rPr>
+          <w:rFonts w:cs="Times New Roman" w:ascii="Times New Roman" w:hAnsi="Times New Roman"/>
+          <w:i w:val="false"/>
+          <w:iCs w:val="false"/>
+        </w:rPr>
+        <w:t xml:space="preserve"> </w:t>
       </w:r>
     </w:p>
     <w:p>
       <w:pPr>
         <w:pStyle w:val="Normal"/>
-        <w:widowControl/>
-        <w:bidi w:val="0"/>
-        <w:spacing w:lineRule="auto" w:line="259" w:before="0" w:after="160"/>
-        <w:jc w:val="left"/>
-        <w:rPr/>
-      </w:pPr>
-      <w:r>
-        <w:rPr/>
+        <w:tabs>
+          <w:tab w:val="clear" w:pos="708"/>
+          <w:tab w:val="center" w:pos="5233" w:leader="none"/>
+          <w:tab w:val="right" w:pos="10466" w:leader="none"/>
+        </w:tabs>
+        <w:spacing w:before="0" w:after="160"/>
+        <w:rPr/>
+      </w:pPr>
+      <w:r>
+        <w:rPr>
+          <w:rFonts w:cs="Times New Roman" w:ascii="Times New Roman" w:hAnsi="Times New Roman"/>
+          <w:i w:val="false"/>
+          <w:iCs w:val="false"/>
+        </w:rPr>
+        <w:t>Preuve de la terminaison et correction partielle montre ainsi la correction total de l’algorithme.</w:t>
       </w:r>
     </w:p>
     <w:sectPr>
@@ -1339,119 +1637,6 @@
   <w:abstractNum w:abstractNumId="1">
     <w:lvl w:ilvl="0">
       <w:start w:val="1"/>
-      <w:numFmt w:val="bullet"/>
-      <w:lvlText w:val=""/>
-      <w:lvlJc w:val="left"/>
-      <w:pPr>
-        <w:ind w:left="720" w:hanging="360"/>
-      </w:pPr>
-      <w:rPr>
-        <w:rFonts w:ascii="Symbol" w:hAnsi="Symbol" w:cs="Symbol" w:hint="default"/>
-      </w:rPr>
-    </w:lvl>
-    <w:lvl w:ilvl="1">
-      <w:start w:val="1"/>
-      <w:numFmt w:val="bullet"/>
-      <w:lvlText w:val="o"/>
-      <w:lvlJc w:val="left"/>
-      <w:pPr>
-        <w:ind w:left="1440" w:hanging="360"/>
-      </w:pPr>
-      <w:rPr>
-        <w:rFonts w:ascii="Courier New" w:hAnsi="Courier New" w:cs="Courier New" w:hint="default"/>
-        <w:rFonts w:cs="Courier New"/>
-      </w:rPr>
-    </w:lvl>
-    <w:lvl w:ilvl="2">
-      <w:start w:val="1"/>
-      <w:numFmt w:val="bullet"/>
-      <w:lvlText w:val=""/>
-      <w:lvlJc w:val="left"/>
-      <w:pPr>
-        <w:ind w:left="2160" w:hanging="360"/>
-      </w:pPr>
-      <w:rPr>
-        <w:rFonts w:ascii="Wingdings" w:hAnsi="Wingdings" w:cs="Wingdings" w:hint="default"/>
-      </w:rPr>
-    </w:lvl>
-    <w:lvl w:ilvl="3">
-      <w:start w:val="1"/>
-      <w:numFmt w:val="bullet"/>
-      <w:lvlText w:val=""/>
-      <w:lvlJc w:val="left"/>
-      <w:pPr>
-        <w:ind w:left="2880" w:hanging="360"/>
-      </w:pPr>
-      <w:rPr>
-        <w:rFonts w:ascii="Symbol" w:hAnsi="Symbol" w:cs="Symbol" w:hint="default"/>
-      </w:rPr>
-    </w:lvl>
-    <w:lvl w:ilvl="4">
-      <w:start w:val="1"/>
-      <w:numFmt w:val="bullet"/>
-      <w:lvlText w:val="o"/>
-      <w:lvlJc w:val="left"/>
-      <w:pPr>
-        <w:ind w:left="3600" w:hanging="360"/>
-      </w:pPr>
-      <w:rPr>
-        <w:rFonts w:ascii="Courier New" w:hAnsi="Courier New" w:cs="Courier New" w:hint="default"/>
-        <w:rFonts w:cs="Courier New"/>
-      </w:rPr>
-    </w:lvl>
-    <w:lvl w:ilvl="5">
-      <w:start w:val="1"/>
-      <w:numFmt w:val="bullet"/>
-      <w:lvlText w:val=""/>
-      <w:lvlJc w:val="left"/>
-      <w:pPr>
-        <w:ind w:left="4320" w:hanging="360"/>
-      </w:pPr>
-      <w:rPr>
-        <w:rFonts w:ascii="Wingdings" w:hAnsi="Wingdings" w:cs="Wingdings" w:hint="default"/>
-      </w:rPr>
-    </w:lvl>
-    <w:lvl w:ilvl="6">
-      <w:start w:val="1"/>
-      <w:numFmt w:val="bullet"/>
-      <w:lvlText w:val=""/>
-      <w:lvlJc w:val="left"/>
-      <w:pPr>
-        <w:ind w:left="5040" w:hanging="360"/>
-      </w:pPr>
-      <w:rPr>
-        <w:rFonts w:ascii="Symbol" w:hAnsi="Symbol" w:cs="Symbol" w:hint="default"/>
-      </w:rPr>
-    </w:lvl>
-    <w:lvl w:ilvl="7">
-      <w:start w:val="1"/>
-      <w:numFmt w:val="bullet"/>
-      <w:lvlText w:val="o"/>
-      <w:lvlJc w:val="left"/>
-      <w:pPr>
-        <w:ind w:left="5760" w:hanging="360"/>
-      </w:pPr>
-      <w:rPr>
-        <w:rFonts w:ascii="Courier New" w:hAnsi="Courier New" w:cs="Courier New" w:hint="default"/>
-        <w:rFonts w:cs="Courier New"/>
-      </w:rPr>
-    </w:lvl>
-    <w:lvl w:ilvl="8">
-      <w:start w:val="1"/>
-      <w:numFmt w:val="bullet"/>
-      <w:lvlText w:val=""/>
-      <w:lvlJc w:val="left"/>
-      <w:pPr>
-        <w:ind w:left="6480" w:hanging="360"/>
-      </w:pPr>
-      <w:rPr>
-        <w:rFonts w:ascii="Wingdings" w:hAnsi="Wingdings" w:cs="Wingdings" w:hint="default"/>
-      </w:rPr>
-    </w:lvl>
-  </w:abstractNum>
-  <w:abstractNum w:abstractNumId="2">
-    <w:lvl w:ilvl="0">
-      <w:start w:val="1"/>
       <w:numFmt w:val="none"/>
       <w:suff w:val="nothing"/>
       <w:lvlText w:val=""/>
@@ -1492,6 +1677,7 @@
     </w:lvl>
     <w:lvl w:ilvl="4">
       <w:start w:val="1"/>
+      <w:pStyle w:val="Titre5"/>
       <w:numFmt w:val="none"/>
       <w:suff w:val="nothing"/>
       <w:lvlText w:val=""/>
@@ -1543,9 +1729,6 @@
   </w:abstractNum>
   <w:num w:numId="1">
     <w:abstractNumId w:val="1"/>
-  </w:num>
-  <w:num w:numId="2">
-    <w:abstractNumId w:val="2"/>
   </w:num>
 </w:numbering>
 </file>
@@ -1556,7 +1739,6 @@
     <w:rPrDefault>
       <w:rPr>
         <w:rFonts w:ascii="Calibri" w:hAnsi="Calibri" w:eastAsia="Calibri" w:cs="" w:asciiTheme="minorHAnsi" w:cstheme="minorBidi" w:eastAsiaTheme="minorHAnsi" w:hAnsiTheme="minorHAnsi"/>
-        <w:sz w:val="22"/>
         <w:szCs w:val="22"/>
         <w:lang w:val="fr-FR" w:eastAsia="en-US" w:bidi="ar-SA"/>
       </w:rPr>
@@ -1723,6 +1905,26 @@
       <w:lang w:val="fr-FR" w:eastAsia="en-US" w:bidi="ar-SA"/>
     </w:rPr>
   </w:style>
+  <w:style w:type="paragraph" w:styleId="Titre5">
+    <w:name w:val="Heading 5"/>
+    <w:basedOn w:val="Titre"/>
+    <w:next w:val="Corpsdetexte"/>
+    <w:qFormat/>
+    <w:pPr>
+      <w:numPr>
+        <w:ilvl w:val="4"/>
+        <w:numId w:val="1"/>
+      </w:numPr>
+      <w:spacing w:before="120" w:after="60"/>
+      <w:outlineLvl w:val="4"/>
+    </w:pPr>
+    <w:rPr>
+      <w:b/>
+      <w:bCs/>
+      <w:sz w:val="24"/>
+      <w:szCs w:val="24"/>
+    </w:rPr>
+  </w:style>
   <w:style w:type="character" w:styleId="DefaultParagraphFont" w:default="1">
     <w:name w:val="Default Paragraph Font"/>
     <w:uiPriority w:val="1"/>
@@ -1764,6 +1966,69 @@
     <w:qFormat/>
     <w:rPr>
       <w:rFonts w:cs="Courier New"/>
+    </w:rPr>
+  </w:style>
+  <w:style w:type="character" w:styleId="ListLabel4">
+    <w:name w:val="ListLabel 4"/>
+    <w:qFormat/>
+    <w:rPr>
+      <w:rFonts w:ascii="Times New Roman" w:hAnsi="Times New Roman" w:cs="Symbol"/>
+    </w:rPr>
+  </w:style>
+  <w:style w:type="character" w:styleId="ListLabel5">
+    <w:name w:val="ListLabel 5"/>
+    <w:qFormat/>
+    <w:rPr>
+      <w:rFonts w:cs="Courier New"/>
+    </w:rPr>
+  </w:style>
+  <w:style w:type="character" w:styleId="ListLabel6">
+    <w:name w:val="ListLabel 6"/>
+    <w:qFormat/>
+    <w:rPr>
+      <w:rFonts w:cs="Wingdings"/>
+    </w:rPr>
+  </w:style>
+  <w:style w:type="character" w:styleId="ListLabel7">
+    <w:name w:val="ListLabel 7"/>
+    <w:qFormat/>
+    <w:rPr>
+      <w:rFonts w:cs="Symbol"/>
+    </w:rPr>
+  </w:style>
+  <w:style w:type="character" w:styleId="ListLabel8">
+    <w:name w:val="ListLabel 8"/>
+    <w:qFormat/>
+    <w:rPr>
+      <w:rFonts w:cs="Courier New"/>
+    </w:rPr>
+  </w:style>
+  <w:style w:type="character" w:styleId="ListLabel9">
+    <w:name w:val="ListLabel 9"/>
+    <w:qFormat/>
+    <w:rPr>
+      <w:rFonts w:cs="Wingdings"/>
+    </w:rPr>
+  </w:style>
+  <w:style w:type="character" w:styleId="ListLabel10">
+    <w:name w:val="ListLabel 10"/>
+    <w:qFormat/>
+    <w:rPr>
+      <w:rFonts w:cs="Symbol"/>
+    </w:rPr>
+  </w:style>
+  <w:style w:type="character" w:styleId="ListLabel11">
+    <w:name w:val="ListLabel 11"/>
+    <w:qFormat/>
+    <w:rPr>
+      <w:rFonts w:cs="Courier New"/>
+    </w:rPr>
+  </w:style>
+  <w:style w:type="character" w:styleId="ListLabel12">
+    <w:name w:val="ListLabel 12"/>
+    <w:qFormat/>
+    <w:rPr>
+      <w:rFonts w:cs="Wingdings"/>
     </w:rPr>
   </w:style>
   <w:style w:type="paragraph" w:styleId="Titre">

</xml_diff>